<commit_message>
revisi revisian + pdf note : ALL DONE
</commit_message>
<xml_diff>
--- a/6.DAFTAR ISImalik.docx
+++ b/6.DAFTAR ISImalik.docx
@@ -791,18 +791,39 @@
           <w:lang w:val="en-US"/>
         </w:rPr>
       </w:pPr>
-      <w:r>
-        <w:rPr>
-          <w:lang w:val="en-US"/>
-        </w:rPr>
-        <w:t>2.8 Logika Permainan</w:t>
-      </w:r>
-      <w:r>
-        <w:rPr>
-          <w:lang w:val="en-US"/>
-        </w:rPr>
-        <w:tab/>
-        <w:t>11</w:t>
+    </w:p>
+    <w:p>
+      <w:pPr>
+        <w:tabs>
+          <w:tab w:val="left" w:pos="-1890"/>
+          <w:tab w:val="right" w:leader="dot" w:pos="7938"/>
+        </w:tabs>
+        <w:ind w:left="0" w:firstLine="0"/>
+        <w:rPr>
+          <w:b/>
+          <w:lang w:val="en-US"/>
+        </w:rPr>
+      </w:pPr>
+      <w:r>
+        <w:rPr>
+          <w:b/>
+          <w:lang w:val="en-US"/>
+        </w:rPr>
+        <w:t>3.PERANCANGAN DAN IMPLEMENTASI</w:t>
+      </w:r>
+      <w:r>
+        <w:rPr>
+          <w:b/>
+          <w:lang w:val="en-US"/>
+        </w:rPr>
+        <w:tab/>
+      </w:r>
+      <w:r>
+        <w:rPr>
+          <w:b/>
+          <w:lang w:val="en-US"/>
+        </w:rPr>
+        <w:t>13</w:t>
       </w:r>
     </w:p>
     <w:p>
@@ -816,36 +837,20 @@
           <w:lang w:val="en-US"/>
         </w:rPr>
       </w:pPr>
-    </w:p>
-    <w:p>
-      <w:pPr>
-        <w:tabs>
-          <w:tab w:val="left" w:pos="-1890"/>
-          <w:tab w:val="right" w:leader="dot" w:pos="7938"/>
-        </w:tabs>
-        <w:ind w:left="0" w:firstLine="0"/>
-        <w:rPr>
-          <w:b/>
-          <w:lang w:val="en-US"/>
-        </w:rPr>
-      </w:pPr>
-      <w:r>
-        <w:rPr>
-          <w:b/>
-          <w:lang w:val="en-US"/>
-        </w:rPr>
-        <w:t>3.PERANCANGAN DAN IMPLEMENTASI</w:t>
-      </w:r>
-      <w:r>
-        <w:rPr>
-          <w:b/>
-          <w:lang w:val="en-US"/>
-        </w:rPr>
-        <w:tab/>
-      </w:r>
-      <w:r>
-        <w:rPr>
-          <w:b/>
+      <w:r>
+        <w:rPr>
+          <w:lang w:val="en-US"/>
+        </w:rPr>
+        <w:t>3.1 Perancangan Aplikasi</w:t>
+      </w:r>
+      <w:r>
+        <w:rPr>
+          <w:lang w:val="en-US"/>
+        </w:rPr>
+        <w:tab/>
+      </w:r>
+      <w:r>
+        <w:rPr>
           <w:lang w:val="en-US"/>
         </w:rPr>
         <w:t>13</w:t>
@@ -866,19 +871,20 @@
         <w:rPr>
           <w:lang w:val="en-US"/>
         </w:rPr>
-        <w:t>3.1 Perancangan Aplikasi</w:t>
-      </w:r>
-      <w:r>
-        <w:rPr>
-          <w:lang w:val="en-US"/>
-        </w:rPr>
-        <w:tab/>
-      </w:r>
-      <w:r>
-        <w:rPr>
-          <w:lang w:val="en-US"/>
-        </w:rPr>
-        <w:t>13</w:t>
+        <w:t>3.2</w:t>
+      </w:r>
+      <w:r>
+        <w:rPr>
+          <w:lang w:val="en-US"/>
+        </w:rPr>
+        <w:t xml:space="preserve"> Logika Permainan</w:t>
+      </w:r>
+      <w:r>
+        <w:rPr>
+          <w:lang w:val="en-US"/>
+        </w:rPr>
+        <w:tab/>
+        <w:t>14</w:t>
       </w:r>
     </w:p>
     <w:p>
@@ -896,7 +902,13 @@
         <w:rPr>
           <w:lang w:val="en-US"/>
         </w:rPr>
-        <w:t>3.2 Perancangan Struktur Navigasi</w:t>
+        <w:t>3.3</w:t>
+      </w:r>
+      <w:r>
+        <w:rPr>
+          <w:lang w:val="en-US"/>
+        </w:rPr>
+        <w:t xml:space="preserve"> Perancangan Struktur Navigasi</w:t>
       </w:r>
       <w:r>
         <w:rPr>
@@ -926,7 +938,13 @@
         <w:rPr>
           <w:lang w:val="en-US"/>
         </w:rPr>
-        <w:t>3.3 Flowchart</w:t>
+        <w:t>3.4</w:t>
+      </w:r>
+      <w:r>
+        <w:rPr>
+          <w:lang w:val="en-US"/>
+        </w:rPr>
+        <w:t xml:space="preserve"> Flowchart</w:t>
       </w:r>
       <w:r>
         <w:rPr>
@@ -956,7 +974,13 @@
         <w:rPr>
           <w:lang w:val="en-US"/>
         </w:rPr>
-        <w:t>3.4 Rancangan Aplikasi</w:t>
+        <w:t>3.5</w:t>
+      </w:r>
+      <w:r>
+        <w:rPr>
+          <w:lang w:val="en-US"/>
+        </w:rPr>
+        <w:t xml:space="preserve"> Rancangan Aplikasi</w:t>
       </w:r>
       <w:r>
         <w:rPr>
@@ -986,7 +1010,13 @@
         <w:rPr>
           <w:lang w:val="en-US"/>
         </w:rPr>
-        <w:t>3.4.1 Rancangan Menu  Utama</w:t>
+        <w:t>3.5</w:t>
+      </w:r>
+      <w:r>
+        <w:rPr>
+          <w:lang w:val="en-US"/>
+        </w:rPr>
+        <w:t>.1 Rancangan Menu  Utama</w:t>
       </w:r>
       <w:r>
         <w:rPr>
@@ -1016,19 +1046,25 @@
         <w:rPr>
           <w:lang w:val="en-US"/>
         </w:rPr>
-        <w:t>3.4.2 Rancangan Menu How to Play</w:t>
-      </w:r>
-      <w:r>
-        <w:rPr>
-          <w:lang w:val="en-US"/>
-        </w:rPr>
-        <w:tab/>
-      </w:r>
-      <w:r>
-        <w:rPr>
-          <w:lang w:val="en-US"/>
-        </w:rPr>
-        <w:t>15</w:t>
+        <w:t>3.5</w:t>
+      </w:r>
+      <w:r>
+        <w:rPr>
+          <w:lang w:val="en-US"/>
+        </w:rPr>
+        <w:t>.2 Rancangan Menu How to Play</w:t>
+      </w:r>
+      <w:r>
+        <w:rPr>
+          <w:lang w:val="en-US"/>
+        </w:rPr>
+        <w:tab/>
+      </w:r>
+      <w:r>
+        <w:rPr>
+          <w:lang w:val="en-US"/>
+        </w:rPr>
+        <w:t>16</w:t>
       </w:r>
     </w:p>
     <w:p>
@@ -1046,19 +1082,25 @@
         <w:rPr>
           <w:lang w:val="en-US"/>
         </w:rPr>
-        <w:t>3.4.3 Rancangan Menu High Score</w:t>
-      </w:r>
-      <w:r>
-        <w:rPr>
-          <w:lang w:val="en-US"/>
-        </w:rPr>
-        <w:tab/>
-      </w:r>
-      <w:r>
-        <w:rPr>
-          <w:lang w:val="en-US"/>
-        </w:rPr>
-        <w:t>15</w:t>
+        <w:t>3.5</w:t>
+      </w:r>
+      <w:r>
+        <w:rPr>
+          <w:lang w:val="en-US"/>
+        </w:rPr>
+        <w:t>.3 Rancangan Menu High Score</w:t>
+      </w:r>
+      <w:r>
+        <w:rPr>
+          <w:lang w:val="en-US"/>
+        </w:rPr>
+        <w:tab/>
+      </w:r>
+      <w:r>
+        <w:rPr>
+          <w:lang w:val="en-US"/>
+        </w:rPr>
+        <w:t>16</w:t>
       </w:r>
     </w:p>
     <w:p>
@@ -1076,19 +1118,25 @@
         <w:rPr>
           <w:lang w:val="en-US"/>
         </w:rPr>
-        <w:t>3.5 Pembuatan Aplikasi</w:t>
-      </w:r>
-      <w:r>
-        <w:rPr>
-          <w:lang w:val="en-US"/>
-        </w:rPr>
-        <w:tab/>
-      </w:r>
-      <w:r>
-        <w:rPr>
-          <w:lang w:val="en-US"/>
-        </w:rPr>
-        <w:t>18</w:t>
+        <w:t>3.6</w:t>
+      </w:r>
+      <w:r>
+        <w:rPr>
+          <w:lang w:val="en-US"/>
+        </w:rPr>
+        <w:t xml:space="preserve"> Pembuatan Aplikasi</w:t>
+      </w:r>
+      <w:r>
+        <w:rPr>
+          <w:lang w:val="en-US"/>
+        </w:rPr>
+        <w:tab/>
+      </w:r>
+      <w:r>
+        <w:rPr>
+          <w:lang w:val="en-US"/>
+        </w:rPr>
+        <w:t>19</w:t>
       </w:r>
     </w:p>
     <w:p>
@@ -1106,19 +1154,25 @@
         <w:rPr>
           <w:lang w:val="en-US"/>
         </w:rPr>
-        <w:t>3.5.1 Model Objek</w:t>
-      </w:r>
-      <w:r>
-        <w:rPr>
-          <w:lang w:val="en-US"/>
-        </w:rPr>
-        <w:tab/>
-      </w:r>
-      <w:r>
-        <w:rPr>
-          <w:lang w:val="en-US"/>
-        </w:rPr>
-        <w:t>18</w:t>
+        <w:t>3.6.</w:t>
+      </w:r>
+      <w:r>
+        <w:rPr>
+          <w:lang w:val="en-US"/>
+        </w:rPr>
+        <w:t>1 Model Objek</w:t>
+      </w:r>
+      <w:r>
+        <w:rPr>
+          <w:lang w:val="en-US"/>
+        </w:rPr>
+        <w:tab/>
+      </w:r>
+      <w:r>
+        <w:rPr>
+          <w:lang w:val="en-US"/>
+        </w:rPr>
+        <w:t>19</w:t>
       </w:r>
     </w:p>
     <w:p>
@@ -1136,19 +1190,25 @@
         <w:rPr>
           <w:lang w:val="en-US"/>
         </w:rPr>
-        <w:t>3.6 Implementasi</w:t>
-      </w:r>
-      <w:r>
-        <w:rPr>
-          <w:lang w:val="en-US"/>
-        </w:rPr>
-        <w:tab/>
-      </w:r>
-      <w:r>
-        <w:rPr>
-          <w:lang w:val="en-US"/>
-        </w:rPr>
-        <w:t>20</w:t>
+        <w:t>3.7</w:t>
+      </w:r>
+      <w:r>
+        <w:rPr>
+          <w:lang w:val="en-US"/>
+        </w:rPr>
+        <w:t xml:space="preserve"> Implementasi</w:t>
+      </w:r>
+      <w:r>
+        <w:rPr>
+          <w:lang w:val="en-US"/>
+        </w:rPr>
+        <w:tab/>
+      </w:r>
+      <w:r>
+        <w:rPr>
+          <w:lang w:val="en-US"/>
+        </w:rPr>
+        <w:t>21</w:t>
       </w:r>
     </w:p>
     <w:p>
@@ -1166,19 +1226,25 @@
         <w:rPr>
           <w:lang w:val="en-US"/>
         </w:rPr>
-        <w:t>3.6.1 Tampilan Menu</w:t>
-      </w:r>
-      <w:r>
-        <w:rPr>
-          <w:lang w:val="en-US"/>
-        </w:rPr>
-        <w:tab/>
-      </w:r>
-      <w:r>
-        <w:rPr>
-          <w:lang w:val="en-US"/>
-        </w:rPr>
-        <w:t>20</w:t>
+        <w:t>3.7.</w:t>
+      </w:r>
+      <w:r>
+        <w:rPr>
+          <w:lang w:val="en-US"/>
+        </w:rPr>
+        <w:t>1 Tampilan Menu</w:t>
+      </w:r>
+      <w:r>
+        <w:rPr>
+          <w:lang w:val="en-US"/>
+        </w:rPr>
+        <w:tab/>
+      </w:r>
+      <w:r>
+        <w:rPr>
+          <w:lang w:val="en-US"/>
+        </w:rPr>
+        <w:t>21</w:t>
       </w:r>
     </w:p>
     <w:p>
@@ -1196,19 +1262,25 @@
         <w:rPr>
           <w:lang w:val="en-US"/>
         </w:rPr>
-        <w:t>3.6.2 Tampilan Partikel</w:t>
-      </w:r>
-      <w:r>
-        <w:rPr>
-          <w:lang w:val="en-US"/>
-        </w:rPr>
-        <w:tab/>
-      </w:r>
-      <w:r>
-        <w:rPr>
-          <w:lang w:val="en-US"/>
-        </w:rPr>
-        <w:t>21</w:t>
+        <w:t>3.7.</w:t>
+      </w:r>
+      <w:r>
+        <w:rPr>
+          <w:lang w:val="en-US"/>
+        </w:rPr>
+        <w:t>2 Tampilan Partikel</w:t>
+      </w:r>
+      <w:r>
+        <w:rPr>
+          <w:lang w:val="en-US"/>
+        </w:rPr>
+        <w:tab/>
+      </w:r>
+      <w:r>
+        <w:rPr>
+          <w:lang w:val="en-US"/>
+        </w:rPr>
+        <w:t>22</w:t>
       </w:r>
     </w:p>
     <w:p>
@@ -1226,19 +1298,25 @@
         <w:rPr>
           <w:lang w:val="en-US"/>
         </w:rPr>
-        <w:t>3.6.3 Tampilan Model Karakter</w:t>
-      </w:r>
-      <w:r>
-        <w:rPr>
-          <w:lang w:val="en-US"/>
-        </w:rPr>
-        <w:tab/>
-      </w:r>
-      <w:r>
-        <w:rPr>
-          <w:lang w:val="en-US"/>
-        </w:rPr>
-        <w:t>22</w:t>
+        <w:t>3.7.</w:t>
+      </w:r>
+      <w:r>
+        <w:rPr>
+          <w:lang w:val="en-US"/>
+        </w:rPr>
+        <w:t>3 Tampilan Model Karakter</w:t>
+      </w:r>
+      <w:r>
+        <w:rPr>
+          <w:lang w:val="en-US"/>
+        </w:rPr>
+        <w:tab/>
+      </w:r>
+      <w:r>
+        <w:rPr>
+          <w:lang w:val="en-US"/>
+        </w:rPr>
+        <w:t>23</w:t>
       </w:r>
     </w:p>
     <w:p>
@@ -1256,19 +1334,25 @@
         <w:rPr>
           <w:lang w:val="en-US"/>
         </w:rPr>
-        <w:t>3.6.4 Tampilan Model Musuh</w:t>
-      </w:r>
-      <w:r>
-        <w:rPr>
-          <w:lang w:val="en-US"/>
-        </w:rPr>
-        <w:tab/>
-      </w:r>
-      <w:r>
-        <w:rPr>
-          <w:lang w:val="en-US"/>
-        </w:rPr>
-        <w:t>22</w:t>
+        <w:t>3.7.</w:t>
+      </w:r>
+      <w:r>
+        <w:rPr>
+          <w:lang w:val="en-US"/>
+        </w:rPr>
+        <w:t>4 Tampilan Model Musuh</w:t>
+      </w:r>
+      <w:r>
+        <w:rPr>
+          <w:lang w:val="en-US"/>
+        </w:rPr>
+        <w:tab/>
+      </w:r>
+      <w:r>
+        <w:rPr>
+          <w:lang w:val="en-US"/>
+        </w:rPr>
+        <w:t>23</w:t>
       </w:r>
     </w:p>
     <w:p>
@@ -1286,19 +1370,25 @@
         <w:rPr>
           <w:lang w:val="en-US"/>
         </w:rPr>
-        <w:t>3.6.5 Tampilan Model Bom</w:t>
-      </w:r>
-      <w:r>
-        <w:rPr>
-          <w:lang w:val="en-US"/>
-        </w:rPr>
-        <w:tab/>
-      </w:r>
-      <w:r>
-        <w:rPr>
-          <w:lang w:val="en-US"/>
-        </w:rPr>
-        <w:t>23</w:t>
+        <w:t>3.7.</w:t>
+      </w:r>
+      <w:r>
+        <w:rPr>
+          <w:lang w:val="en-US"/>
+        </w:rPr>
+        <w:t>5 Tampilan Model Bom</w:t>
+      </w:r>
+      <w:r>
+        <w:rPr>
+          <w:lang w:val="en-US"/>
+        </w:rPr>
+        <w:tab/>
+      </w:r>
+      <w:r>
+        <w:rPr>
+          <w:lang w:val="en-US"/>
+        </w:rPr>
+        <w:t>24</w:t>
       </w:r>
     </w:p>
     <w:p>
@@ -1316,19 +1406,25 @@
         <w:rPr>
           <w:lang w:val="en-US"/>
         </w:rPr>
-        <w:t>3.6.6 Tampilan Model Stage</w:t>
-      </w:r>
-      <w:r>
-        <w:rPr>
-          <w:lang w:val="en-US"/>
-        </w:rPr>
-        <w:tab/>
-      </w:r>
-      <w:r>
-        <w:rPr>
-          <w:lang w:val="en-US"/>
-        </w:rPr>
-        <w:t>23</w:t>
+        <w:t>3.7.</w:t>
+      </w:r>
+      <w:r>
+        <w:rPr>
+          <w:lang w:val="en-US"/>
+        </w:rPr>
+        <w:t>6 Tampilan Model Stage</w:t>
+      </w:r>
+      <w:r>
+        <w:rPr>
+          <w:lang w:val="en-US"/>
+        </w:rPr>
+        <w:tab/>
+      </w:r>
+      <w:r>
+        <w:rPr>
+          <w:lang w:val="en-US"/>
+        </w:rPr>
+        <w:t>24</w:t>
       </w:r>
     </w:p>
     <w:p>
@@ -1346,19 +1442,25 @@
         <w:rPr>
           <w:lang w:val="en-US"/>
         </w:rPr>
-        <w:t>3.6.6.1 Model  Stage Level 1-5</w:t>
-      </w:r>
-      <w:r>
-        <w:rPr>
-          <w:lang w:val="en-US"/>
-        </w:rPr>
-        <w:tab/>
-      </w:r>
-      <w:r>
-        <w:rPr>
-          <w:lang w:val="en-US"/>
-        </w:rPr>
-        <w:t>23</w:t>
+        <w:t>3.7.</w:t>
+      </w:r>
+      <w:r>
+        <w:rPr>
+          <w:lang w:val="en-US"/>
+        </w:rPr>
+        <w:t>6.1 Model  Stage Level 1-5</w:t>
+      </w:r>
+      <w:r>
+        <w:rPr>
+          <w:lang w:val="en-US"/>
+        </w:rPr>
+        <w:tab/>
+      </w:r>
+      <w:r>
+        <w:rPr>
+          <w:lang w:val="en-US"/>
+        </w:rPr>
+        <w:t>24</w:t>
       </w:r>
     </w:p>
     <w:p>
@@ -1376,19 +1478,25 @@
         <w:rPr>
           <w:lang w:val="en-US"/>
         </w:rPr>
-        <w:t>3.6.6.2 Model  Stage Level 6-10</w:t>
-      </w:r>
-      <w:r>
-        <w:rPr>
-          <w:lang w:val="en-US"/>
-        </w:rPr>
-        <w:tab/>
-      </w:r>
-      <w:r>
-        <w:rPr>
-          <w:lang w:val="en-US"/>
-        </w:rPr>
-        <w:t>24</w:t>
+        <w:t>3.7.</w:t>
+      </w:r>
+      <w:r>
+        <w:rPr>
+          <w:lang w:val="en-US"/>
+        </w:rPr>
+        <w:t>6.2 Model  Stage Level 6-10</w:t>
+      </w:r>
+      <w:r>
+        <w:rPr>
+          <w:lang w:val="en-US"/>
+        </w:rPr>
+        <w:tab/>
+      </w:r>
+      <w:r>
+        <w:rPr>
+          <w:lang w:val="en-US"/>
+        </w:rPr>
+        <w:t>25</w:t>
       </w:r>
     </w:p>
     <w:p>
@@ -1406,19 +1514,25 @@
         <w:rPr>
           <w:lang w:val="en-US"/>
         </w:rPr>
-        <w:t>3.6.6.3 Model  Stage Level 11-15</w:t>
-      </w:r>
-      <w:r>
-        <w:rPr>
-          <w:lang w:val="en-US"/>
-        </w:rPr>
-        <w:tab/>
-      </w:r>
-      <w:r>
-        <w:rPr>
-          <w:lang w:val="en-US"/>
-        </w:rPr>
-        <w:t>24</w:t>
+        <w:t>3.7.</w:t>
+      </w:r>
+      <w:r>
+        <w:rPr>
+          <w:lang w:val="en-US"/>
+        </w:rPr>
+        <w:t>6.3 Model  Stage Level 11-15</w:t>
+      </w:r>
+      <w:r>
+        <w:rPr>
+          <w:lang w:val="en-US"/>
+        </w:rPr>
+        <w:tab/>
+      </w:r>
+      <w:r>
+        <w:rPr>
+          <w:lang w:val="en-US"/>
+        </w:rPr>
+        <w:t>25</w:t>
       </w:r>
     </w:p>
     <w:p>
@@ -1436,19 +1550,25 @@
         <w:rPr>
           <w:lang w:val="en-US"/>
         </w:rPr>
-        <w:t>3.6.6.4 Model  Stage Level 16-20</w:t>
-      </w:r>
-      <w:r>
-        <w:rPr>
-          <w:lang w:val="en-US"/>
-        </w:rPr>
-        <w:tab/>
-      </w:r>
-      <w:r>
-        <w:rPr>
-          <w:lang w:val="en-US"/>
-        </w:rPr>
-        <w:t>25</w:t>
+        <w:t>3.7.</w:t>
+      </w:r>
+      <w:r>
+        <w:rPr>
+          <w:lang w:val="en-US"/>
+        </w:rPr>
+        <w:t>6.4 Model  Stage Level 16-20</w:t>
+      </w:r>
+      <w:r>
+        <w:rPr>
+          <w:lang w:val="en-US"/>
+        </w:rPr>
+        <w:tab/>
+      </w:r>
+      <w:r>
+        <w:rPr>
+          <w:lang w:val="en-US"/>
+        </w:rPr>
+        <w:t>26</w:t>
       </w:r>
     </w:p>
     <w:p>
@@ -1473,19 +1593,31 @@
         <w:rPr>
           <w:lang w:val="en-US"/>
         </w:rPr>
-        <w:t>.7 Penggunaan Aplikasi</w:t>
-      </w:r>
-      <w:r>
-        <w:rPr>
-          <w:lang w:val="en-US"/>
-        </w:rPr>
-        <w:tab/>
-      </w:r>
-      <w:r>
-        <w:rPr>
-          <w:lang w:val="en-US"/>
-        </w:rPr>
-        <w:t>25</w:t>
+        <w:t>.</w:t>
+      </w:r>
+      <w:r>
+        <w:rPr>
+          <w:lang w:val="en-US"/>
+        </w:rPr>
+        <w:t>8</w:t>
+      </w:r>
+      <w:r>
+        <w:rPr>
+          <w:lang w:val="en-US"/>
+        </w:rPr>
+        <w:t xml:space="preserve"> Penggunaan Aplikasi</w:t>
+      </w:r>
+      <w:r>
+        <w:rPr>
+          <w:lang w:val="en-US"/>
+        </w:rPr>
+        <w:tab/>
+      </w:r>
+      <w:r>
+        <w:rPr>
+          <w:lang w:val="en-US"/>
+        </w:rPr>
+        <w:t>26</w:t>
       </w:r>
     </w:p>
     <w:p>
@@ -1503,19 +1635,25 @@
         <w:rPr>
           <w:lang w:val="en-US"/>
         </w:rPr>
-        <w:t>3.8 Uji Coba</w:t>
-      </w:r>
-      <w:r>
-        <w:rPr>
-          <w:lang w:val="en-US"/>
-        </w:rPr>
-        <w:tab/>
-      </w:r>
-      <w:r>
-        <w:rPr>
-          <w:lang w:val="en-US"/>
-        </w:rPr>
-        <w:t>26</w:t>
+        <w:t>3.9</w:t>
+      </w:r>
+      <w:r>
+        <w:rPr>
+          <w:lang w:val="en-US"/>
+        </w:rPr>
+        <w:t xml:space="preserve"> Uji Coba</w:t>
+      </w:r>
+      <w:r>
+        <w:rPr>
+          <w:lang w:val="en-US"/>
+        </w:rPr>
+        <w:tab/>
+      </w:r>
+      <w:r>
+        <w:rPr>
+          <w:lang w:val="en-US"/>
+        </w:rPr>
+        <w:t>27</w:t>
       </w:r>
     </w:p>
     <w:p>
@@ -1584,7 +1722,14 @@
           <w:b/>
           <w:lang w:val="en-US"/>
         </w:rPr>
-        <w:t>27</w:t>
+        <w:t>2</w:t>
+      </w:r>
+      <w:r>
+        <w:rPr>
+          <w:b/>
+          <w:lang w:val="en-US"/>
+        </w:rPr>
+        <w:t>8</w:t>
       </w:r>
     </w:p>
     <w:p>
@@ -1616,7 +1761,7 @@
         <w:rPr>
           <w:lang w:val="en-US"/>
         </w:rPr>
-        <w:t>27</w:t>
+        <w:t>28</w:t>
       </w:r>
     </w:p>
     <w:p>
@@ -1645,7 +1790,7 @@
         <w:rPr>
           <w:lang w:val="en-US"/>
         </w:rPr>
-        <w:t>27</w:t>
+        <w:t>28</w:t>
       </w:r>
     </w:p>
     <w:p>
@@ -1818,7 +1963,7 @@
       <w:rPr>
         <w:noProof/>
       </w:rPr>
-      <w:t>viii</w:t>
+      <w:t>ix</w:t>
     </w:r>
     <w:r>
       <w:fldChar w:fldCharType="end"/>
@@ -2592,7 +2737,7 @@
   <a:extraClrSchemeLst/>
   <a:extLst>
     <a:ext uri="{05A4C25C-085E-4340-85A3-A5531E510DB2}">
-      <thm15:themeFamily xmlns:thm15="http://schemas.microsoft.com/office/thememl/2012/main" xmlns="" name="Office Theme" id="{62F939B6-93AF-4DB8-9C6B-D6C7DFDC589F}" vid="{4A3C46E8-61CC-4603-A589-7422A47A8E4A}"/>
+      <thm15:themeFamily xmlns="" xmlns:thm15="http://schemas.microsoft.com/office/thememl/2012/main" name="Office Theme" id="{62F939B6-93AF-4DB8-9C6B-D6C7DFDC589F}" vid="{4A3C46E8-61CC-4603-A589-7422A47A8E4A}"/>
     </a:ext>
   </a:extLst>
 </a:theme>

</xml_diff>